<commit_message>
Habe am 25.10 den zweiten Test am Mac gemacht und wie es scheint funktioniert es relativ gut Zeit 15:00!!
</commit_message>
<xml_diff>
--- a/TestDokument.docx
+++ b/TestDokument.docx
@@ -8,9 +8,21 @@
       </w:r>
     </w:p>
     <w:p>
+      <w:pPr>
+        <w:pBdr>
+          <w:bottom w:val="single" w:sz="12" w:space="1" w:color="auto"/>
+        </w:pBdr>
+      </w:pPr>
       <w:r>
         <w:t>Test am Mac 1</w:t>
       </w:r>
+    </w:p>
+    <w:p>
+      <w:r>
+        <w:t>Test 2 Mac – 25082013-1500</w:t>
+      </w:r>
+    </w:p>
+    <w:p>
       <w:bookmarkStart w:id="0" w:name="_GoBack"/>
       <w:bookmarkEnd w:id="0"/>
     </w:p>
@@ -677,7 +689,7 @@
   <a:extraClrSchemeLst/>
   <a:extLst>
     <a:ext uri="{05A4C25C-085E-4340-85A3-A5531E510DB2}">
-      <thm15:themeFamily xmlns:thm15="http://schemas.microsoft.com/office/thememl/2012/main" xmlns="" name="Office Theme" id="{62F939B6-93AF-4DB8-9C6B-D6C7DFDC589F}" vid="{4A3C46E8-61CC-4603-A589-7422A47A8E4A}"/>
+      <thm15:themeFamily xmlns="" xmlns:thm15="http://schemas.microsoft.com/office/thememl/2012/main" name="Office Theme" id="{62F939B6-93AF-4DB8-9C6B-D6C7DFDC589F}" vid="{4A3C46E8-61CC-4603-A589-7422A47A8E4A}"/>
     </a:ext>
   </a:extLst>
 </a:theme>

</xml_diff>